<commit_message>
Small code updates. Added some comments in the ms.
</commit_message>
<xml_diff>
--- a/manuscript/Ranney_et_al_stomach_contents_Wr.docx
+++ b/manuscript/Ranney_et_al_stomach_contents_Wr.docx
@@ -1650,79 +1650,77 @@
           <w:t xml:space="preserve"> (SS)</w:t>
         </w:r>
       </w:ins>
-      <w:bookmarkStart w:id="37" w:name="_GoBack"/>
-      <w:bookmarkEnd w:id="37"/>
-      <w:ins w:id="38" w:author="S. H." w:date="2018-01-30T14:27:00Z">
+      <w:ins w:id="37" w:author="S. H." w:date="2018-01-30T14:27:00Z">
         <w:r>
           <w:t xml:space="preserve">, stock </w:t>
         </w:r>
       </w:ins>
-      <w:ins w:id="39" w:author="S. H." w:date="2018-01-30T14:28:00Z">
+      <w:ins w:id="38" w:author="S. H." w:date="2018-01-30T14:28:00Z">
         <w:r>
           <w:t>–</w:t>
         </w:r>
       </w:ins>
-      <w:ins w:id="40" w:author="S. H." w:date="2018-01-30T14:27:00Z">
+      <w:ins w:id="39" w:author="S. H." w:date="2018-01-30T14:27:00Z">
         <w:r>
           <w:t xml:space="preserve"> quality </w:t>
         </w:r>
       </w:ins>
-      <w:ins w:id="41" w:author="S. H." w:date="2018-01-30T14:28:00Z">
+      <w:ins w:id="40" w:author="S. H." w:date="2018-01-30T14:28:00Z">
         <w:r>
           <w:t>(S-Q), quality – preferred (Q-P), preferred – memorable (P-M), memorable – trophy (M-T), and greater than trophy (&gt;T)</w:t>
         </w:r>
       </w:ins>
-      <w:ins w:id="42" w:author="S. H." w:date="2018-01-30T14:29:00Z">
+      <w:ins w:id="41" w:author="S. H." w:date="2018-01-30T14:29:00Z">
         <w:r>
           <w:t>; Gabelhouse 1984</w:t>
         </w:r>
       </w:ins>
-      <w:ins w:id="43" w:author="S. H." w:date="2018-01-31T08:35:00Z">
+      <w:ins w:id="42" w:author="S. H." w:date="2018-01-31T08:35:00Z">
         <w:r>
           <w:t>]</w:t>
         </w:r>
       </w:ins>
-      <w:ins w:id="44" w:author="S. H." w:date="2018-01-30T14:29:00Z">
+      <w:ins w:id="43" w:author="S. H." w:date="2018-01-30T14:29:00Z">
         <w:r>
           <w:t xml:space="preserve"> by population. This resulted in four individuals in all length categories for smallmouth bass and six individuals in </w:t>
         </w:r>
       </w:ins>
-      <w:ins w:id="45" w:author="S. H." w:date="2018-01-30T14:30:00Z">
+      <w:ins w:id="44" w:author="S. H." w:date="2018-01-30T14:30:00Z">
         <w:r>
           <w:t xml:space="preserve">each of the substock, S-Q, Q-P, and P-M categories and five individuals in the </w:t>
         </w:r>
       </w:ins>
-      <w:ins w:id="46" w:author="S. H." w:date="2018-01-30T14:29:00Z">
+      <w:ins w:id="45" w:author="S. H." w:date="2018-01-30T14:29:00Z">
         <w:r>
           <w:t xml:space="preserve">M-T category for walleye. One South Dakota population </w:t>
         </w:r>
       </w:ins>
-      <w:ins w:id="47" w:author="S. H." w:date="2018-01-30T14:30:00Z">
+      <w:ins w:id="46" w:author="S. H." w:date="2018-01-30T14:30:00Z">
         <w:r>
           <w:t xml:space="preserve">did not have any walleye in the M-T length category. With </w:t>
         </w:r>
       </w:ins>
-      <w:ins w:id="48" w:author="S. H." w:date="2018-01-31T08:36:00Z">
+      <w:ins w:id="47" w:author="S. H." w:date="2018-01-31T08:36:00Z">
         <w:r>
           <w:t xml:space="preserve">species-specific </w:t>
         </w:r>
       </w:ins>
-      <w:ins w:id="49" w:author="S. H." w:date="2018-01-30T14:30:00Z">
+      <w:ins w:id="48" w:author="S. H." w:date="2018-01-30T14:30:00Z">
         <w:r>
           <w:t xml:space="preserve">populations reduced to the individuals with the maximum observed stomach contents in each length category </w:t>
         </w:r>
       </w:ins>
-      <w:ins w:id="50" w:author="S. H." w:date="2018-01-31T08:35:00Z">
+      <w:ins w:id="49" w:author="S. H." w:date="2018-01-31T08:35:00Z">
         <w:r>
           <w:t>by</w:t>
         </w:r>
       </w:ins>
-      <w:ins w:id="51" w:author="S. H." w:date="2018-01-30T14:30:00Z">
+      <w:ins w:id="50" w:author="S. H." w:date="2018-01-30T14:30:00Z">
         <w:r>
           <w:t xml:space="preserve"> population, we modeled observed stomach contents weight </w:t>
         </w:r>
       </w:ins>
-      <w:ins w:id="52" w:author="S. H." w:date="2018-01-30T14:32:00Z">
+      <w:ins w:id="51" w:author="S. H." w:date="2018-01-30T14:32:00Z">
         <w:r>
           <w:t>(</w:t>
         </w:r>
@@ -1742,7 +1740,7 @@
           <w:t>S</w:t>
         </w:r>
       </w:ins>
-      <w:ins w:id="53" w:author="S. H." w:date="2018-01-30T14:46:00Z">
+      <w:ins w:id="52" w:author="S. H." w:date="2018-01-30T14:46:00Z">
         <w:r>
           <w:rPr>
             <w:vertAlign w:val="subscript"/>
@@ -1750,17 +1748,17 @@
           <w:t>t</w:t>
         </w:r>
       </w:ins>
-      <w:ins w:id="54" w:author="S. H." w:date="2018-01-30T14:32:00Z">
+      <w:ins w:id="53" w:author="S. H." w:date="2018-01-30T14:32:00Z">
         <w:r>
           <w:t xml:space="preserve">) </w:t>
         </w:r>
       </w:ins>
-      <w:ins w:id="55" w:author="S. H." w:date="2018-01-30T14:30:00Z">
+      <w:ins w:id="54" w:author="S. H." w:date="2018-01-30T14:30:00Z">
         <w:r>
           <w:t>as a function total weight minus observed stomach contents weight</w:t>
         </w:r>
       </w:ins>
-      <w:ins w:id="56" w:author="S. H." w:date="2018-01-30T14:32:00Z">
+      <w:ins w:id="55" w:author="S. H." w:date="2018-01-30T14:32:00Z">
         <w:r>
           <w:t xml:space="preserve"> (</w:t>
         </w:r>
@@ -1780,19 +1778,23 @@
           <w:t>)</w:t>
         </w:r>
       </w:ins>
-      <w:ins w:id="57" w:author="S. H." w:date="2018-01-31T08:36:00Z">
+      <w:ins w:id="56" w:author="S. H." w:date="2018-01-31T08:36:00Z">
         <w:r>
           <w:t xml:space="preserve"> for each species</w:t>
         </w:r>
       </w:ins>
-      <w:ins w:id="58" w:author="S. H." w:date="2018-01-30T14:30:00Z">
+      <w:ins w:id="57" w:author="S. H." w:date="2018-01-30T14:30:00Z">
         <w:r>
           <w:t>.</w:t>
         </w:r>
       </w:ins>
-      <w:ins w:id="59" w:author="S. H." w:date="2018-01-30T14:36:00Z">
-        <w:r>
-          <w:t xml:space="preserve"> We used linear regression because visual examination of the relationship of </w:t>
+      <w:ins w:id="58" w:author="S. H." w:date="2018-01-30T14:36:00Z">
+        <w:r>
+          <w:t xml:space="preserve"> </w:t>
+        </w:r>
+        <w:commentRangeStart w:id="59"/>
+        <w:r>
+          <w:t xml:space="preserve">We used linear regression because visual examination of the relationship of </w:t>
         </w:r>
         <w:r>
           <w:rPr>
@@ -1839,7 +1841,21 @@
       </w:ins>
       <w:ins w:id="63" w:author="S. H." w:date="2018-01-30T14:36:00Z">
         <w:r>
-          <w:t>appeared linear.</w:t>
+          <w:t>appeared linear</w:t>
+        </w:r>
+      </w:ins>
+      <w:commentRangeEnd w:id="59"/>
+      <w:ins w:id="64" w:author="S. H." w:date="2018-02-02T10:27:00Z">
+        <w:r>
+          <w:rPr>
+            <w:rStyle w:val="CommentReference"/>
+          </w:rPr>
+          <w:commentReference w:id="59"/>
+        </w:r>
+      </w:ins>
+      <w:ins w:id="66" w:author="S. H." w:date="2018-01-30T14:36:00Z">
+        <w:r>
+          <w:t>.</w:t>
         </w:r>
       </w:ins>
     </w:p>
@@ -1848,25 +1864,25 @@
         <w:spacing w:line="480" w:lineRule="auto"/>
         <w:ind w:firstLine="720"/>
         <w:rPr>
-          <w:ins w:id="64" w:author="S. H." w:date="2018-01-30T14:38:00Z"/>
-        </w:rPr>
-      </w:pPr>
-      <w:ins w:id="65" w:author="S. H." w:date="2018-01-30T14:32:00Z">
+          <w:ins w:id="67" w:author="S. H." w:date="2018-01-30T14:38:00Z"/>
+        </w:rPr>
+      </w:pPr>
+      <w:ins w:id="68" w:author="S. H." w:date="2018-01-30T14:32:00Z">
         <w:r>
           <w:t xml:space="preserve">For </w:t>
         </w:r>
       </w:ins>
-      <w:ins w:id="66" w:author="S. H." w:date="2018-01-31T08:36:00Z">
+      <w:ins w:id="69" w:author="S. H." w:date="2018-01-31T08:36:00Z">
         <w:r>
           <w:t>OLS and quantile regression</w:t>
         </w:r>
       </w:ins>
-      <w:ins w:id="67" w:author="S. H." w:date="2018-01-30T14:32:00Z">
+      <w:ins w:id="70" w:author="S. H." w:date="2018-01-30T14:32:00Z">
         <w:r>
           <w:t xml:space="preserve">, we fit a </w:t>
         </w:r>
       </w:ins>
-      <w:ins w:id="68" w:author="S. H." w:date="2018-01-30T14:38:00Z">
+      <w:ins w:id="71" w:author="S. H." w:date="2018-01-30T14:38:00Z">
         <w:r>
           <w:t xml:space="preserve">linear model </w:t>
         </w:r>
@@ -1878,14 +1894,14 @@
         <w:ind w:firstLine="720"/>
         <w:jc w:val="center"/>
         <w:rPr>
-          <w:ins w:id="69" w:author="S. H." w:date="2018-01-30T14:38:00Z"/>
+          <w:ins w:id="72" w:author="S. H." w:date="2018-01-30T14:38:00Z"/>
         </w:rPr>
       </w:pPr>
       <m:oMath>
         <m:sSub>
           <m:sSubPr>
             <m:ctrlPr>
-              <w:ins w:id="70" w:author="S. H." w:date="2018-01-30T14:41:00Z">
+              <w:ins w:id="73" w:author="S. H." w:date="2018-01-30T14:41:00Z">
                 <w:rPr>
                   <w:rFonts w:ascii="Cambria Math" w:hAnsi="Cambria Math"/>
                   <w:i/>
@@ -1895,7 +1911,7 @@
           </m:sSubPr>
           <m:e>
             <m:r>
-              <w:ins w:id="71" w:author="S. H." w:date="2018-01-30T14:41:00Z">
+              <w:ins w:id="74" w:author="S. H." w:date="2018-01-30T14:41:00Z">
                 <w:rPr>
                   <w:rFonts w:ascii="Cambria Math" w:hAnsi="Cambria Math"/>
                 </w:rPr>
@@ -1905,7 +1921,7 @@
           </m:e>
           <m:sub>
             <m:r>
-              <w:ins w:id="72" w:author="S. H." w:date="2018-01-30T14:41:00Z">
+              <w:ins w:id="75" w:author="S. H." w:date="2018-01-30T14:41:00Z">
                 <m:rPr>
                   <m:sty m:val="p"/>
                 </m:rPr>
@@ -1918,7 +1934,7 @@
           </m:sub>
         </m:sSub>
         <m:r>
-          <w:ins w:id="73" w:author="S. H." w:date="2018-01-30T14:40:00Z">
+          <w:ins w:id="76" w:author="S. H." w:date="2018-01-30T14:40:00Z">
             <m:rPr>
               <m:sty m:val="p"/>
             </m:rPr>
@@ -1931,7 +1947,7 @@
         <m:sSub>
           <m:sSubPr>
             <m:ctrlPr>
-              <w:ins w:id="74" w:author="S. H." w:date="2018-01-30T14:41:00Z">
+              <w:ins w:id="77" w:author="S. H." w:date="2018-01-30T14:41:00Z">
                 <w:rPr>
                   <w:rFonts w:ascii="Cambria Math" w:hAnsi="Cambria Math"/>
                   <w:i/>
@@ -1941,7 +1957,7 @@
           </m:sSubPr>
           <m:e>
             <m:r>
-              <w:ins w:id="75" w:author="S. H." w:date="2018-01-30T14:41:00Z">
+              <w:ins w:id="78" w:author="S. H." w:date="2018-01-30T14:41:00Z">
                 <w:rPr>
                   <w:rFonts w:ascii="Cambria Math" w:hAnsi="Cambria Math"/>
                 </w:rPr>
@@ -1951,7 +1967,7 @@
           </m:e>
           <m:sub>
             <m:r>
-              <w:ins w:id="76" w:author="S. H." w:date="2018-01-30T14:41:00Z">
+              <w:ins w:id="79" w:author="S. H." w:date="2018-01-30T14:41:00Z">
                 <m:rPr>
                   <m:sty m:val="p"/>
                 </m:rPr>
@@ -1964,7 +1980,7 @@
           </m:sub>
         </m:sSub>
       </m:oMath>
-      <w:ins w:id="77" w:author="S. H." w:date="2018-01-30T15:05:00Z">
+      <w:ins w:id="80" w:author="S. H." w:date="2018-01-30T15:05:00Z">
         <w:r>
           <w:t>,</w:t>
         </w:r>
@@ -1974,15 +1990,15 @@
       <w:pPr>
         <w:spacing w:line="480" w:lineRule="auto"/>
         <w:rPr>
-          <w:ins w:id="78" w:author="S. H." w:date="2018-01-30T15:13:00Z"/>
-        </w:rPr>
-      </w:pPr>
-      <w:ins w:id="79" w:author="S. H." w:date="2018-01-30T14:53:00Z">
+          <w:ins w:id="81" w:author="S. H." w:date="2018-01-30T15:13:00Z"/>
+        </w:rPr>
+      </w:pPr>
+      <w:ins w:id="82" w:author="S. H." w:date="2018-01-30T14:53:00Z">
         <w:r>
           <w:t>w</w:t>
         </w:r>
       </w:ins>
-      <w:ins w:id="80" w:author="S. H." w:date="2018-01-30T14:47:00Z">
+      <w:ins w:id="83" w:author="S. H." w:date="2018-01-30T14:47:00Z">
         <w:r>
           <w:t xml:space="preserve">here </w:t>
         </w:r>
@@ -1999,7 +2015,7 @@
           <w:t>S</w:t>
         </w:r>
       </w:ins>
-      <w:ins w:id="81" w:author="S. H." w:date="2018-01-30T14:49:00Z">
+      <w:ins w:id="84" w:author="S. H." w:date="2018-01-30T14:49:00Z">
         <w:r>
           <w:rPr>
             <w:vertAlign w:val="subscript"/>
@@ -2007,32 +2023,32 @@
           <w:t>t</w:t>
         </w:r>
       </w:ins>
-      <w:ins w:id="82" w:author="S. H." w:date="2018-01-30T14:47:00Z">
+      <w:ins w:id="85" w:author="S. H." w:date="2018-01-30T14:47:00Z">
         <w:r>
           <w:t xml:space="preserve"> </w:t>
         </w:r>
       </w:ins>
-      <w:ins w:id="83" w:author="S. H." w:date="2018-01-30T14:48:00Z">
+      <w:ins w:id="86" w:author="S. H." w:date="2018-01-30T14:48:00Z">
         <w:r>
           <w:t xml:space="preserve">is the </w:t>
         </w:r>
       </w:ins>
-      <w:ins w:id="84" w:author="S. H." w:date="2018-01-30T14:49:00Z">
+      <w:ins w:id="87" w:author="S. H." w:date="2018-01-30T14:49:00Z">
         <w:r>
           <w:t xml:space="preserve">observed </w:t>
         </w:r>
       </w:ins>
-      <w:ins w:id="85" w:author="S. H." w:date="2018-01-30T14:48:00Z">
+      <w:ins w:id="88" w:author="S. H." w:date="2018-01-30T14:48:00Z">
         <w:r>
           <w:t xml:space="preserve">maximum stomach contents </w:t>
         </w:r>
       </w:ins>
-      <w:ins w:id="86" w:author="S. H." w:date="2018-01-30T14:49:00Z">
+      <w:ins w:id="89" w:author="S. H." w:date="2018-01-30T14:49:00Z">
         <w:r>
           <w:t xml:space="preserve">(g) </w:t>
         </w:r>
       </w:ins>
-      <w:ins w:id="87" w:author="S. H." w:date="2018-01-30T14:48:00Z">
+      <w:ins w:id="90" w:author="S. H." w:date="2018-01-30T14:48:00Z">
         <w:r>
           <w:t>of a fish at a given empty weight (</w:t>
         </w:r>
@@ -2049,12 +2065,12 @@
           <w:t>E</w:t>
         </w:r>
       </w:ins>
-      <w:ins w:id="88" w:author="S. H." w:date="2018-01-30T14:50:00Z">
+      <w:ins w:id="91" w:author="S. H." w:date="2018-01-30T14:50:00Z">
         <w:r>
           <w:t>; g</w:t>
         </w:r>
       </w:ins>
-      <w:ins w:id="89" w:author="S. H." w:date="2018-01-30T14:48:00Z">
+      <w:ins w:id="92" w:author="S. H." w:date="2018-01-30T14:48:00Z">
         <w:r>
           <w:t xml:space="preserve">) and </w:t>
         </w:r>
@@ -2077,27 +2093,27 @@
           <w:t xml:space="preserve"> are </w:t>
         </w:r>
       </w:ins>
-      <w:ins w:id="90" w:author="S. H." w:date="2018-01-30T14:50:00Z">
+      <w:ins w:id="93" w:author="S. H." w:date="2018-01-30T14:50:00Z">
         <w:r>
           <w:t>derived from the linear model</w:t>
         </w:r>
       </w:ins>
-      <w:ins w:id="91" w:author="S. H." w:date="2018-01-30T14:48:00Z">
+      <w:ins w:id="94" w:author="S. H." w:date="2018-01-30T14:48:00Z">
         <w:r>
           <w:t xml:space="preserve">. </w:t>
         </w:r>
       </w:ins>
-      <w:ins w:id="92" w:author="S. H." w:date="2018-01-30T15:10:00Z">
+      <w:ins w:id="95" w:author="S. H." w:date="2018-01-30T15:10:00Z">
         <w:r>
           <w:t>Given that our OLS model minimizes the sum of the squared residuals, the “best-fit” line in 50% of the cases was less than the actuals</w:t>
         </w:r>
       </w:ins>
-      <w:ins w:id="93" w:author="S. H." w:date="2018-01-31T10:07:00Z">
+      <w:ins w:id="96" w:author="S. H." w:date="2018-01-31T10:07:00Z">
         <w:r>
           <w:t>, thus returning estimated maximum stomach contents values that were less than the observed values</w:t>
         </w:r>
       </w:ins>
-      <w:ins w:id="94" w:author="S. H." w:date="2018-01-30T15:10:00Z">
+      <w:ins w:id="97" w:author="S. H." w:date="2018-01-30T15:10:00Z">
         <w:r>
           <w:t>. Because of this we chose to also use quantile regression to estimate the 95</w:t>
         </w:r>
@@ -2141,19 +2157,19 @@
           <w:t xml:space="preserve">. </w:t>
         </w:r>
       </w:ins>
-      <w:ins w:id="95" w:author="S. H." w:date="2018-01-30T15:11:00Z">
+      <w:ins w:id="98" w:author="S. H." w:date="2018-01-30T15:11:00Z">
         <w:r>
           <w:t>Q</w:t>
         </w:r>
       </w:ins>
-      <w:ins w:id="96" w:author="S. H." w:date="2018-01-30T15:04:00Z">
+      <w:ins w:id="99" w:author="S. H." w:date="2018-01-30T15:04:00Z">
         <w:r>
           <w:t xml:space="preserve">uantile regression can estimate the functional relationships between variables for any portions of a distribution (Koenker and Basset 1978; Cade and </w:t>
         </w:r>
         <w:smartTag w:uri="urn:schemas-microsoft-com:office:smarttags" w:element="time">
           <w:smartTagPr>
+            <w:attr w:name="Minute" w:val="0"/>
             <w:attr w:name="Hour" w:val="12"/>
-            <w:attr w:name="Minute" w:val="0"/>
           </w:smartTagPr>
           <w:r>
             <w:t>Noon</w:t>
@@ -2163,7 +2179,7 @@
           <w:t xml:space="preserve"> 2003). </w:t>
         </w:r>
       </w:ins>
-      <w:ins w:id="97" w:author="S. H." w:date="2018-01-30T15:11:00Z">
+      <w:ins w:id="100" w:author="S. H." w:date="2018-01-30T15:11:00Z">
         <w:r>
           <w:t>We modeled the 95</w:t>
         </w:r>
@@ -2207,12 +2223,12 @@
           <w:t xml:space="preserve"> </w:t>
         </w:r>
       </w:ins>
-      <w:ins w:id="98" w:author="S. H." w:date="2018-01-29T11:10:00Z">
+      <w:ins w:id="101" w:author="S. H." w:date="2018-01-29T11:10:00Z">
         <w:r>
           <w:t>with the quantreg package in R 3.3.0 (Koenker 2017</w:t>
         </w:r>
       </w:ins>
-      <w:ins w:id="99" w:author="S. H." w:date="2018-01-31T10:09:00Z">
+      <w:ins w:id="102" w:author="S. H." w:date="2018-01-31T10:09:00Z">
         <w:r>
           <w:t xml:space="preserve">; </w:t>
         </w:r>
@@ -2221,7 +2237,7 @@
           <w:t>R Development Core Team 2017</w:t>
         </w:r>
       </w:ins>
-      <w:ins w:id="100" w:author="S. H." w:date="2018-01-29T11:10:00Z">
+      <w:ins w:id="103" w:author="S. H." w:date="2018-01-29T11:10:00Z">
         <w:r>
           <w:t>)</w:t>
         </w:r>
@@ -2236,7 +2252,7 @@
         </w:rPr>
         <w:commentReference w:id="16"/>
       </w:r>
-      <w:ins w:id="101" w:author="S. H." w:date="2018-01-30T15:30:00Z">
+      <w:ins w:id="104" w:author="S. H." w:date="2018-01-30T15:30:00Z">
         <w:r>
           <w:t>T</w:t>
         </w:r>
@@ -2244,12 +2260,12 @@
           <w:t>o evaluate goodness of fit</w:t>
         </w:r>
       </w:ins>
-      <w:ins w:id="102" w:author="S. H." w:date="2018-01-31T10:08:00Z">
+      <w:ins w:id="105" w:author="S. H." w:date="2018-01-31T10:08:00Z">
         <w:r>
           <w:t xml:space="preserve"> of the models</w:t>
         </w:r>
       </w:ins>
-      <w:ins w:id="103" w:author="S. H." w:date="2018-01-30T15:30:00Z">
+      <w:ins w:id="106" w:author="S. H." w:date="2018-01-30T15:30:00Z">
         <w:r>
           <w:t>, we used R</w:t>
         </w:r>
@@ -2272,17 +2288,17 @@
           <w:t xml:space="preserve"> for quantile regressions</w:t>
         </w:r>
       </w:ins>
-      <w:ins w:id="104" w:author="S. H." w:date="2018-01-30T15:32:00Z">
+      <w:ins w:id="107" w:author="S. H." w:date="2018-01-30T15:32:00Z">
         <w:r>
           <w:t xml:space="preserve"> (Koenker and Machado 1999)</w:t>
         </w:r>
       </w:ins>
-      <w:ins w:id="105" w:author="S. H." w:date="2018-01-30T15:30:00Z">
+      <w:ins w:id="108" w:author="S. H." w:date="2018-01-30T15:30:00Z">
         <w:r>
           <w:t>.</w:t>
         </w:r>
       </w:ins>
-      <w:del w:id="106" w:author="S. H." w:date="2018-01-30T15:30:00Z">
+      <w:del w:id="109" w:author="S. H." w:date="2018-01-30T15:30:00Z">
         <w:r>
           <w:delText xml:space="preserve"> </w:delText>
         </w:r>
@@ -2293,7 +2309,7 @@
         <w:spacing w:line="480" w:lineRule="auto"/>
         <w:ind w:firstLine="720"/>
       </w:pPr>
-      <w:ins w:id="107" w:author="S. H." w:date="2018-01-29T11:23:00Z">
+      <w:ins w:id="110" w:author="S. H." w:date="2018-01-29T11:23:00Z">
         <w:r>
           <w:t>We</w:t>
         </w:r>
@@ -2301,7 +2317,7 @@
           <w:t xml:space="preserve"> estimated </w:t>
         </w:r>
       </w:ins>
-      <w:ins w:id="108" w:author="S. H." w:date="2018-01-30T15:17:00Z">
+      <w:ins w:id="111" w:author="S. H." w:date="2018-01-30T15:17:00Z">
         <w:r>
           <w:rPr>
             <w:i/>
@@ -2315,22 +2331,22 @@
           <w:t>StMax</w:t>
         </w:r>
       </w:ins>
-      <w:ins w:id="109" w:author="S. H." w:date="2018-01-29T11:23:00Z">
+      <w:ins w:id="112" w:author="S. H." w:date="2018-01-29T11:23:00Z">
         <w:r>
           <w:t xml:space="preserve"> of each individual with the derived regression lines</w:t>
         </w:r>
       </w:ins>
-      <w:ins w:id="110" w:author="S. H." w:date="2018-01-29T11:36:00Z">
+      <w:ins w:id="113" w:author="S. H." w:date="2018-01-29T11:36:00Z">
         <w:r>
           <w:t xml:space="preserve"> by species</w:t>
         </w:r>
       </w:ins>
-      <w:ins w:id="111" w:author="S. H." w:date="2018-01-29T11:23:00Z">
+      <w:ins w:id="114" w:author="S. H." w:date="2018-01-29T11:23:00Z">
         <w:r>
           <w:t xml:space="preserve">. </w:t>
         </w:r>
       </w:ins>
-      <w:ins w:id="112" w:author="S. H." w:date="2018-01-29T11:24:00Z">
+      <w:ins w:id="115" w:author="S. H." w:date="2018-01-29T11:24:00Z">
         <w:r>
           <w:t>We then calculated</w:t>
         </w:r>
@@ -2338,7 +2354,7 @@
       <w:r>
         <w:t xml:space="preserve"> </w:t>
       </w:r>
-      <w:ins w:id="113" w:author="S. H." w:date="2018-01-30T15:22:00Z">
+      <w:ins w:id="116" w:author="S. H." w:date="2018-01-30T15:22:00Z">
         <w:r>
           <w:rPr>
             <w:i/>
@@ -2367,7 +2383,7 @@
           <w:t xml:space="preserve">ax </w:t>
         </w:r>
       </w:ins>
-      <w:ins w:id="114" w:author="S. H." w:date="2018-01-29T11:24:00Z">
+      <w:ins w:id="117" w:author="S. H." w:date="2018-01-29T11:24:00Z">
         <w:r>
           <w:t xml:space="preserve">by adding the maximum stomach contents weight (g) to the </w:t>
         </w:r>
@@ -2375,17 +2391,17 @@
           <w:t xml:space="preserve">total </w:t>
         </w:r>
       </w:ins>
-      <w:ins w:id="115" w:author="S. H." w:date="2018-01-30T15:18:00Z">
+      <w:ins w:id="118" w:author="S. H." w:date="2018-01-30T15:18:00Z">
         <w:r>
           <w:t xml:space="preserve">empty </w:t>
         </w:r>
       </w:ins>
-      <w:ins w:id="116" w:author="S. H." w:date="2018-01-29T11:24:00Z">
+      <w:ins w:id="119" w:author="S. H." w:date="2018-01-29T11:24:00Z">
         <w:r>
           <w:t>weight of each individual</w:t>
         </w:r>
       </w:ins>
-      <w:ins w:id="117" w:author="S. H." w:date="2018-01-30T15:18:00Z">
+      <w:ins w:id="120" w:author="S. H." w:date="2018-01-30T15:18:00Z">
         <w:r>
           <w:t xml:space="preserve"> (</w:t>
         </w:r>
@@ -2405,7 +2421,7 @@
           <w:t xml:space="preserve">). Because we have two estimators of </w:t>
         </w:r>
       </w:ins>
-      <w:ins w:id="118" w:author="S. H." w:date="2018-01-30T15:26:00Z">
+      <w:ins w:id="121" w:author="S. H." w:date="2018-01-30T15:26:00Z">
         <w:r>
           <w:t xml:space="preserve">maximum </w:t>
         </w:r>
@@ -2423,22 +2439,22 @@
           <w:t>r</w:t>
         </w:r>
       </w:ins>
-      <w:ins w:id="119" w:author="S. H." w:date="2018-01-30T15:18:00Z">
+      <w:ins w:id="122" w:author="S. H." w:date="2018-01-30T15:18:00Z">
         <w:r>
           <w:t xml:space="preserve">, we refer to the estimator </w:t>
         </w:r>
       </w:ins>
-      <w:ins w:id="120" w:author="S. H." w:date="2018-01-30T15:19:00Z">
+      <w:ins w:id="123" w:author="S. H." w:date="2018-01-30T15:19:00Z">
         <w:r>
           <w:t>derived</w:t>
         </w:r>
       </w:ins>
-      <w:ins w:id="121" w:author="S. H." w:date="2018-01-30T15:18:00Z">
+      <w:ins w:id="124" w:author="S. H." w:date="2018-01-30T15:18:00Z">
         <w:r>
           <w:t xml:space="preserve"> </w:t>
         </w:r>
       </w:ins>
-      <w:ins w:id="122" w:author="S. H." w:date="2018-01-30T15:19:00Z">
+      <w:ins w:id="125" w:author="S. H." w:date="2018-01-30T15:19:00Z">
         <w:r>
           <w:t xml:space="preserve">from OLS as </w:t>
         </w:r>
@@ -2462,7 +2478,7 @@
           <w:t>M</w:t>
         </w:r>
       </w:ins>
-      <w:ins w:id="123" w:author="S. H." w:date="2018-01-30T15:20:00Z">
+      <w:ins w:id="126" w:author="S. H." w:date="2018-01-30T15:20:00Z">
         <w:r>
           <w:rPr>
             <w:vertAlign w:val="subscript"/>
@@ -2470,7 +2486,7 @@
           <w:t>ax</w:t>
         </w:r>
       </w:ins>
-      <w:ins w:id="124" w:author="S. H." w:date="2018-01-30T15:19:00Z">
+      <w:ins w:id="127" w:author="S. H." w:date="2018-01-30T15:19:00Z">
         <w:r>
           <w:t xml:space="preserve"> and that derived from 95</w:t>
         </w:r>
@@ -2503,7 +2519,7 @@
           <w:t>M</w:t>
         </w:r>
       </w:ins>
-      <w:ins w:id="125" w:author="S. H." w:date="2018-01-30T15:20:00Z">
+      <w:ins w:id="128" w:author="S. H." w:date="2018-01-30T15:20:00Z">
         <w:r>
           <w:rPr>
             <w:vertAlign w:val="subscript"/>
@@ -2511,7 +2527,7 @@
           <w:t>ax</w:t>
         </w:r>
       </w:ins>
-      <w:ins w:id="126" w:author="S. H." w:date="2018-01-30T15:19:00Z">
+      <w:ins w:id="129" w:author="S. H." w:date="2018-01-30T15:19:00Z">
         <w:r>
           <w:rPr>
             <w:vertAlign w:val="subscript"/>
@@ -2519,12 +2535,12 @@
           <w:t>Q</w:t>
         </w:r>
       </w:ins>
-      <w:ins w:id="127" w:author="S. H." w:date="2018-01-30T15:27:00Z">
+      <w:ins w:id="130" w:author="S. H." w:date="2018-01-30T15:27:00Z">
         <w:r>
           <w:t>.</w:t>
         </w:r>
       </w:ins>
-      <w:ins w:id="128" w:author="S. H." w:date="2018-01-29T11:25:00Z">
+      <w:ins w:id="131" w:author="S. H." w:date="2018-01-29T11:25:00Z">
         <w:r>
           <w:t xml:space="preserve"> </w:t>
         </w:r>
@@ -2535,20 +2551,20 @@
         <w:spacing w:line="480" w:lineRule="auto"/>
         <w:ind w:firstLine="720"/>
         <w:rPr>
-          <w:ins w:id="129" w:author="S. H." w:date="2018-01-31T08:44:00Z"/>
-        </w:rPr>
-      </w:pPr>
-      <w:commentRangeStart w:id="130"/>
-      <w:ins w:id="131" w:author="S. H." w:date="2018-01-31T08:44:00Z">
+          <w:ins w:id="132" w:author="S. H." w:date="2018-01-31T08:44:00Z"/>
+        </w:rPr>
+      </w:pPr>
+      <w:commentRangeStart w:id="133"/>
+      <w:ins w:id="134" w:author="S. H." w:date="2018-01-31T08:44:00Z">
         <w:r>
           <w:t xml:space="preserve">We tested for normality </w:t>
         </w:r>
-        <w:commentRangeEnd w:id="130"/>
+        <w:commentRangeEnd w:id="133"/>
         <w:r>
           <w:rPr>
             <w:rStyle w:val="CommentReference"/>
           </w:rPr>
-          <w:commentReference w:id="130"/>
+          <w:commentReference w:id="133"/>
         </w:r>
         <w:r>
           <w:t xml:space="preserve">of our </w:t>
@@ -2755,16 +2771,16 @@
         <w:r>
           <w:t xml:space="preserve"> by </w:t>
         </w:r>
-        <w:commentRangeStart w:id="132"/>
+        <w:commentRangeStart w:id="135"/>
         <w:r>
           <w:t xml:space="preserve">length category </w:t>
         </w:r>
-        <w:commentRangeEnd w:id="132"/>
+        <w:commentRangeEnd w:id="135"/>
         <w:r>
           <w:rPr>
             <w:rStyle w:val="CommentReference"/>
           </w:rPr>
-          <w:commentReference w:id="132"/>
+          <w:commentReference w:id="135"/>
         </w:r>
         <w:r>
           <w:t xml:space="preserve">and population with Wilcoxon two-sample tests (Pope and Kruse 2007). </w:t>
@@ -2780,26 +2796,26 @@
     <w:p>
       <w:pPr>
         <w:numPr>
-          <w:ins w:id="133" w:author="Steven Harris Ranney" w:date="2014-06-13T14:53:00Z"/>
+          <w:ins w:id="136" w:author="Steven Harris Ranney" w:date="2014-06-13T14:53:00Z"/>
         </w:numPr>
         <w:spacing w:line="480" w:lineRule="auto"/>
         <w:ind w:firstLine="720"/>
-        <w:pPrChange w:id="134" w:author="S. H." w:date="2018-01-30T15:23:00Z">
+        <w:pPrChange w:id="137" w:author="S. H." w:date="2018-01-30T15:23:00Z">
           <w:pPr>
             <w:spacing w:line="480" w:lineRule="auto"/>
           </w:pPr>
         </w:pPrChange>
       </w:pPr>
-      <w:commentRangeStart w:id="135"/>
+      <w:commentRangeStart w:id="138"/>
       <w:r>
         <w:t xml:space="preserve">We calculated the percent difference </w:t>
       </w:r>
-      <w:commentRangeEnd w:id="135"/>
+      <w:commentRangeEnd w:id="138"/>
       <w:r>
         <w:rPr>
           <w:rStyle w:val="CommentReference"/>
         </w:rPr>
-        <w:commentReference w:id="135"/>
+        <w:commentReference w:id="138"/>
       </w:r>
       <w:r>
         <w:t xml:space="preserve">among </w:t>
@@ -2929,7 +2945,7 @@
           <v:shape id="_x0000_i1025" type="#_x0000_t75" style="width:59.25pt;height:35.25pt" o:ole="">
             <v:imagedata r:id="rId8" o:title=""/>
           </v:shape>
-          <o:OLEObject Type="Embed" ProgID="Equation.3" ShapeID="_x0000_i1025" DrawAspect="Content" ObjectID="_1578916416" r:id="rId9"/>
+          <o:OLEObject Type="Embed" ProgID="Equation.3" ShapeID="_x0000_i1025" DrawAspect="Content" ObjectID="_1579072432" r:id="rId9"/>
         </w:object>
       </w:r>
       <w:r>
@@ -3202,12 +3218,12 @@
         <w:spacing w:line="480" w:lineRule="auto"/>
         <w:ind w:firstLine="720"/>
       </w:pPr>
-      <w:del w:id="136" w:author="S. H." w:date="2018-01-31T08:45:00Z">
+      <w:del w:id="139" w:author="S. H." w:date="2018-01-31T08:45:00Z">
         <w:r>
           <w:delText>Non-</w:delText>
         </w:r>
       </w:del>
-      <w:ins w:id="137" w:author="S. H." w:date="2018-01-31T08:45:00Z">
+      <w:ins w:id="140" w:author="S. H." w:date="2018-01-31T08:45:00Z">
         <w:r>
           <w:t xml:space="preserve">Ordinary least squares </w:t>
         </w:r>
@@ -3215,7 +3231,7 @@
       <w:r>
         <w:t xml:space="preserve">linear regression of </w:t>
       </w:r>
-      <w:ins w:id="138" w:author="S. H." w:date="2018-01-31T08:45:00Z">
+      <w:ins w:id="141" w:author="S. H." w:date="2018-01-31T08:45:00Z">
         <w:r>
           <w:rPr>
             <w:i/>
@@ -3244,38 +3260,38 @@
           <w:t>E</w:t>
         </w:r>
       </w:ins>
-      <w:ins w:id="139" w:author="Zale, Alexander" w:date="2013-06-10T13:33:00Z">
-        <w:del w:id="140" w:author="S. H." w:date="2018-01-31T08:45:00Z">
+      <w:ins w:id="142" w:author="Zale, Alexander" w:date="2013-06-10T13:33:00Z">
+        <w:del w:id="143" w:author="S. H." w:date="2018-01-31T08:45:00Z">
           <w:r>
             <w:delText xml:space="preserve">maximum </w:delText>
           </w:r>
         </w:del>
       </w:ins>
-      <w:del w:id="141" w:author="S. H." w:date="2018-01-31T08:45:00Z">
+      <w:del w:id="144" w:author="S. H." w:date="2018-01-31T08:45:00Z">
         <w:r>
           <w:delText xml:space="preserve">stomach volume </w:delText>
-        </w:r>
-      </w:del>
-      <w:del w:id="142" w:author="S. H." w:date="2018-01-31T08:51:00Z">
-        <w:r>
-          <w:delText xml:space="preserve">on length </w:delText>
-        </w:r>
-      </w:del>
-      <w:r>
-        <w:t xml:space="preserve">provided </w:t>
-      </w:r>
-      <w:ins w:id="143" w:author="S. H." w:date="2018-01-31T08:51:00Z">
-        <w:r>
-          <w:t xml:space="preserve">a good fit for smallmouth bass </w:t>
-        </w:r>
-      </w:ins>
-      <w:del w:id="144" w:author="S. H." w:date="2018-01-31T08:47:00Z">
-        <w:r>
-          <w:delText xml:space="preserve">adequate </w:delText>
         </w:r>
       </w:del>
       <w:del w:id="145" w:author="S. H." w:date="2018-01-31T08:51:00Z">
         <w:r>
+          <w:delText xml:space="preserve">on length </w:delText>
+        </w:r>
+      </w:del>
+      <w:r>
+        <w:t xml:space="preserve">provided </w:t>
+      </w:r>
+      <w:ins w:id="146" w:author="S. H." w:date="2018-01-31T08:51:00Z">
+        <w:r>
+          <w:t xml:space="preserve">a good fit for smallmouth bass </w:t>
+        </w:r>
+      </w:ins>
+      <w:del w:id="147" w:author="S. H." w:date="2018-01-31T08:47:00Z">
+        <w:r>
+          <w:delText xml:space="preserve">adequate </w:delText>
+        </w:r>
+      </w:del>
+      <w:del w:id="148" w:author="S. H." w:date="2018-01-31T08:51:00Z">
+        <w:r>
           <w:delText xml:space="preserve">fits for both smallmouth bass </w:delText>
         </w:r>
       </w:del>
@@ -3285,7 +3301,7 @@
       <w:r>
         <w:t xml:space="preserve">n = 22; </w:t>
       </w:r>
-      <w:del w:id="146" w:author="S. H." w:date="2018-01-31T09:12:00Z">
+      <w:del w:id="149" w:author="S. H." w:date="2018-01-31T09:12:00Z">
         <w:r>
           <w:delText xml:space="preserve">p &lt; 0.0005; </w:delText>
         </w:r>
@@ -3308,12 +3324,12 @@
       <w:r>
         <w:t>= 0.</w:t>
       </w:r>
-      <w:del w:id="147" w:author="S. H." w:date="2018-01-31T08:50:00Z">
+      <w:del w:id="150" w:author="S. H." w:date="2018-01-31T08:50:00Z">
         <w:r>
           <w:delText>69</w:delText>
         </w:r>
       </w:del>
-      <w:ins w:id="148" w:author="S. H." w:date="2018-01-31T08:50:00Z">
+      <w:ins w:id="151" w:author="S. H." w:date="2018-01-31T08:50:00Z">
         <w:r>
           <w:t>76</w:t>
         </w:r>
@@ -3324,7 +3340,7 @@
       <w:r>
         <w:t xml:space="preserve">Figure 1) and </w:t>
       </w:r>
-      <w:ins w:id="149" w:author="S. H." w:date="2018-01-31T08:51:00Z">
+      <w:ins w:id="152" w:author="S. H." w:date="2018-01-31T08:51:00Z">
         <w:r>
           <w:t xml:space="preserve">an adequate fit for </w:t>
         </w:r>
@@ -3339,7 +3355,7 @@
         <w:lastRenderedPageBreak/>
         <w:t xml:space="preserve">29; </w:t>
       </w:r>
-      <w:del w:id="150" w:author="S. H." w:date="2018-01-31T09:12:00Z">
+      <w:del w:id="153" w:author="S. H." w:date="2018-01-31T09:12:00Z">
         <w:r>
           <w:delText>p = 0.00</w:delText>
         </w:r>
@@ -3359,12 +3375,12 @@
       <w:r>
         <w:t xml:space="preserve"> = 0.</w:t>
       </w:r>
-      <w:del w:id="151" w:author="S. H." w:date="2018-01-31T08:50:00Z">
+      <w:del w:id="154" w:author="S. H." w:date="2018-01-31T08:50:00Z">
         <w:r>
           <w:delText>52</w:delText>
         </w:r>
       </w:del>
-      <w:ins w:id="152" w:author="S. H." w:date="2018-01-31T08:50:00Z">
+      <w:ins w:id="155" w:author="S. H." w:date="2018-01-31T08:50:00Z">
         <w:r>
           <w:t>56</w:t>
         </w:r>
@@ -3375,7 +3391,7 @@
       <w:r>
         <w:t>.</w:t>
       </w:r>
-      <w:ins w:id="153" w:author="S. H." w:date="2018-01-31T08:46:00Z">
+      <w:ins w:id="156" w:author="S. H." w:date="2018-01-31T08:46:00Z">
         <w:r>
           <w:t xml:space="preserve"> Quantile regression of </w:t>
         </w:r>
@@ -3386,7 +3402,7 @@
           <w:t>W</w:t>
         </w:r>
       </w:ins>
-      <w:ins w:id="154" w:author="S. H." w:date="2018-01-31T08:51:00Z">
+      <w:ins w:id="157" w:author="S. H." w:date="2018-01-31T08:51:00Z">
         <w:r>
           <w:rPr>
             <w:vertAlign w:val="subscript"/>
@@ -3394,7 +3410,7 @@
           <w:t>St</w:t>
         </w:r>
       </w:ins>
-      <w:ins w:id="155" w:author="S. H." w:date="2018-01-31T08:46:00Z">
+      <w:ins w:id="158" w:author="S. H." w:date="2018-01-31T08:46:00Z">
         <w:r>
           <w:t xml:space="preserve"> as a function of </w:t>
         </w:r>
@@ -3423,25 +3439,22 @@
           <w:t xml:space="preserve"> </w:t>
         </w:r>
       </w:ins>
-      <w:ins w:id="156" w:author="S. H." w:date="2018-01-31T08:47:00Z">
+      <w:ins w:id="159" w:author="S. H." w:date="2018-01-31T08:47:00Z">
         <w:r>
           <w:t>quantile provided good fits for smallmouth bass</w:t>
         </w:r>
       </w:ins>
-      <w:ins w:id="157" w:author="S. H." w:date="2018-01-31T08:48:00Z">
-        <w:r>
-          <w:t xml:space="preserve"> </w:t>
-        </w:r>
-        <w:r>
-          <w:t xml:space="preserve">(n = </w:t>
-        </w:r>
-      </w:ins>
-      <w:ins w:id="158" w:author="S. H." w:date="2018-01-31T08:50:00Z">
+      <w:ins w:id="160" w:author="S. H." w:date="2018-01-31T08:48:00Z">
+        <w:r>
+          <w:t xml:space="preserve"> (n = </w:t>
+        </w:r>
+      </w:ins>
+      <w:ins w:id="161" w:author="S. H." w:date="2018-01-31T08:50:00Z">
         <w:r>
           <w:t>22</w:t>
         </w:r>
       </w:ins>
-      <w:ins w:id="159" w:author="S. H." w:date="2018-01-31T08:48:00Z">
+      <w:ins w:id="162" w:author="S. H." w:date="2018-01-31T08:48:00Z">
         <w:r>
           <w:t>; R</w:t>
         </w:r>
@@ -3455,37 +3468,37 @@
           <w:t xml:space="preserve"> = </w:t>
         </w:r>
       </w:ins>
-      <w:ins w:id="160" w:author="S. H." w:date="2018-01-31T08:50:00Z">
+      <w:ins w:id="163" w:author="S. H." w:date="2018-01-31T08:50:00Z">
         <w:r>
           <w:t>0.78</w:t>
         </w:r>
       </w:ins>
-      <w:ins w:id="161" w:author="S. H." w:date="2018-01-31T08:48:00Z">
+      <w:ins w:id="164" w:author="S. H." w:date="2018-01-31T08:48:00Z">
         <w:r>
           <w:t>; Figure</w:t>
         </w:r>
       </w:ins>
-      <w:ins w:id="162" w:author="S. H." w:date="2018-01-31T08:52:00Z">
+      <w:ins w:id="165" w:author="S. H." w:date="2018-01-31T08:52:00Z">
         <w:r>
           <w:t xml:space="preserve"> </w:t>
         </w:r>
       </w:ins>
-      <w:ins w:id="163" w:author="S. H." w:date="2018-01-31T08:48:00Z">
+      <w:ins w:id="166" w:author="S. H." w:date="2018-01-31T08:48:00Z">
         <w:r>
           <w:t>1)</w:t>
         </w:r>
       </w:ins>
-      <w:ins w:id="164" w:author="S. H." w:date="2018-01-31T08:47:00Z">
+      <w:ins w:id="167" w:author="S. H." w:date="2018-01-31T08:47:00Z">
         <w:r>
           <w:t xml:space="preserve"> and walleye (n = </w:t>
         </w:r>
       </w:ins>
-      <w:ins w:id="165" w:author="S. H." w:date="2018-01-31T08:50:00Z">
+      <w:ins w:id="168" w:author="S. H." w:date="2018-01-31T08:50:00Z">
         <w:r>
           <w:t>29</w:t>
         </w:r>
       </w:ins>
-      <w:ins w:id="166" w:author="S. H." w:date="2018-01-31T08:47:00Z">
+      <w:ins w:id="169" w:author="S. H." w:date="2018-01-31T08:47:00Z">
         <w:r>
           <w:t>; R</w:t>
         </w:r>
@@ -3499,27 +3512,27 @@
           <w:t xml:space="preserve"> = </w:t>
         </w:r>
       </w:ins>
-      <w:ins w:id="167" w:author="S. H." w:date="2018-01-31T08:50:00Z">
+      <w:ins w:id="170" w:author="S. H." w:date="2018-01-31T08:50:00Z">
         <w:r>
           <w:t>0.74</w:t>
         </w:r>
       </w:ins>
-      <w:ins w:id="168" w:author="S. H." w:date="2018-01-31T08:47:00Z">
+      <w:ins w:id="171" w:author="S. H." w:date="2018-01-31T08:47:00Z">
         <w:r>
           <w:t>; Figure</w:t>
         </w:r>
       </w:ins>
-      <w:ins w:id="169" w:author="S. H." w:date="2018-01-31T08:52:00Z">
+      <w:ins w:id="172" w:author="S. H." w:date="2018-01-31T08:52:00Z">
         <w:r>
           <w:t xml:space="preserve"> </w:t>
         </w:r>
       </w:ins>
-      <w:ins w:id="170" w:author="S. H." w:date="2018-01-31T08:47:00Z">
+      <w:ins w:id="173" w:author="S. H." w:date="2018-01-31T08:47:00Z">
         <w:r>
           <w:t>1)</w:t>
         </w:r>
       </w:ins>
-      <w:del w:id="171" w:author="S. H." w:date="2018-01-31T08:46:00Z">
+      <w:del w:id="174" w:author="S. H." w:date="2018-01-31T08:46:00Z">
         <w:r>
           <w:delText xml:space="preserve"> </w:delText>
         </w:r>
@@ -3530,7 +3543,7 @@
         <w:spacing w:line="480" w:lineRule="auto"/>
         <w:ind w:firstLine="720"/>
       </w:pPr>
-      <w:commentRangeStart w:id="172"/>
+      <w:commentRangeStart w:id="175"/>
       <w:r>
         <w:t xml:space="preserve">Median </w:t>
       </w:r>
@@ -3556,12 +3569,12 @@
       <w:r>
         <w:t xml:space="preserve"> </w:t>
       </w:r>
-      <w:del w:id="173" w:author="S. H." w:date="2018-01-31T08:45:00Z">
+      <w:del w:id="176" w:author="S. H." w:date="2018-01-31T08:45:00Z">
         <w:r>
           <w:delText>(</w:delText>
         </w:r>
       </w:del>
-      <w:ins w:id="174" w:author="S. H." w:date="2018-01-31T08:45:00Z">
+      <w:ins w:id="177" w:author="S. H." w:date="2018-01-31T08:45:00Z">
         <w:r>
           <w:t>[</w:t>
         </w:r>
@@ -3593,17 +3606,14 @@
       <w:r>
         <w:t>106</w:t>
       </w:r>
-      <w:del w:id="175" w:author="S. H." w:date="2018-01-31T08:45:00Z">
+      <w:del w:id="178" w:author="S. H." w:date="2018-01-31T08:45:00Z">
         <w:r>
           <w:delText xml:space="preserve">) </w:delText>
         </w:r>
       </w:del>
-      <w:ins w:id="176" w:author="S. H." w:date="2018-01-31T08:45:00Z">
-        <w:r>
-          <w:t>]</w:t>
-        </w:r>
-        <w:r>
-          <w:t xml:space="preserve"> </w:t>
+      <w:ins w:id="179" w:author="S. H." w:date="2018-01-31T08:45:00Z">
+        <w:r>
+          <w:t xml:space="preserve">] </w:t>
         </w:r>
       </w:ins>
       <w:r>
@@ -3761,12 +3771,12 @@
       <w:r>
         <w:t xml:space="preserve">. </w:t>
       </w:r>
-      <w:commentRangeEnd w:id="172"/>
+      <w:commentRangeEnd w:id="175"/>
       <w:r>
         <w:rPr>
           <w:rStyle w:val="CommentReference"/>
         </w:rPr>
-        <w:commentReference w:id="172"/>
+        <w:commentReference w:id="175"/>
       </w:r>
       <w:r>
         <w:t>For smallmouth bass, me</w:t>
@@ -3837,12 +3847,12 @@
       <w:r>
         <w:t xml:space="preserve"> </w:t>
       </w:r>
-      <w:del w:id="177" w:author="Zale, Alexander" w:date="2013-06-10T13:34:00Z">
+      <w:del w:id="180" w:author="Zale, Alexander" w:date="2013-06-10T13:34:00Z">
         <w:r>
           <w:delText xml:space="preserve">was </w:delText>
         </w:r>
       </w:del>
-      <w:ins w:id="178" w:author="Zale, Alexander" w:date="2013-06-10T13:34:00Z">
+      <w:ins w:id="181" w:author="Zale, Alexander" w:date="2013-06-10T13:34:00Z">
         <w:r>
           <w:t xml:space="preserve">were </w:t>
         </w:r>
@@ -3862,12 +3872,12 @@
       <w:r>
         <w:t xml:space="preserve">than </w:t>
       </w:r>
-      <w:ins w:id="179" w:author="Zale, Alexander" w:date="2013-06-10T13:34:00Z">
+      <w:ins w:id="182" w:author="Zale, Alexander" w:date="2013-06-10T13:34:00Z">
         <w:r>
           <w:t xml:space="preserve">in </w:t>
         </w:r>
       </w:ins>
-      <w:del w:id="180" w:author="Zale, Alexander" w:date="2013-06-10T13:35:00Z">
+      <w:del w:id="183" w:author="Zale, Alexander" w:date="2013-06-10T13:35:00Z">
         <w:r>
           <w:delText xml:space="preserve">the </w:delText>
         </w:r>
@@ -3922,16 +3932,16 @@
       <w:r>
         <w:t xml:space="preserve"> </w:t>
       </w:r>
-      <w:commentRangeStart w:id="181"/>
+      <w:commentRangeStart w:id="184"/>
       <w:r>
         <w:t>decreased through the P-M length category</w:t>
       </w:r>
-      <w:commentRangeEnd w:id="181"/>
+      <w:commentRangeEnd w:id="184"/>
       <w:r>
         <w:rPr>
           <w:rStyle w:val="CommentReference"/>
         </w:rPr>
-        <w:commentReference w:id="181"/>
+        <w:commentReference w:id="184"/>
       </w:r>
       <w:r>
         <w:t xml:space="preserve">, </w:t>
@@ -4679,12 +4689,12 @@
       <w:r>
         <w:t xml:space="preserve"> predictions of condition </w:t>
       </w:r>
-      <w:del w:id="182" w:author="John Syslo" w:date="2013-04-09T09:37:00Z">
+      <w:del w:id="185" w:author="John Syslo" w:date="2013-04-09T09:37:00Z">
         <w:r>
           <w:delText xml:space="preserve">was </w:delText>
         </w:r>
       </w:del>
-      <w:ins w:id="183" w:author="John Syslo" w:date="2013-04-09T09:37:00Z">
+      <w:ins w:id="186" w:author="John Syslo" w:date="2013-04-09T09:37:00Z">
         <w:r>
           <w:t xml:space="preserve">were </w:t>
         </w:r>
@@ -4817,12 +4827,12 @@
       <w:r>
         <w:t xml:space="preserve"> </w:t>
       </w:r>
-      <w:del w:id="184" w:author="John Syslo" w:date="2013-04-09T10:04:00Z">
+      <w:del w:id="187" w:author="John Syslo" w:date="2013-04-09T10:04:00Z">
         <w:r>
           <w:delText>on a fisheries management level</w:delText>
         </w:r>
       </w:del>
-      <w:ins w:id="185" w:author="John Syslo" w:date="2013-04-09T10:04:00Z">
+      <w:ins w:id="188" w:author="John Syslo" w:date="2013-04-09T10:04:00Z">
         <w:r>
           <w:t>that would affect fisheries management</w:t>
         </w:r>
@@ -5388,16 +5398,16 @@
       <w:r>
         <w:t xml:space="preserve">50, suggesting that 50% of the observed variation in the amount of observed stomach contents can be explained by fish length </w:t>
       </w:r>
-      <w:commentRangeStart w:id="186"/>
+      <w:commentRangeStart w:id="189"/>
       <w:r>
         <w:t>(Gotelli and Ellison 2004)</w:t>
       </w:r>
-      <w:commentRangeEnd w:id="186"/>
+      <w:commentRangeEnd w:id="189"/>
       <w:r>
         <w:rPr>
           <w:rStyle w:val="CommentReference"/>
         </w:rPr>
-        <w:commentReference w:id="186"/>
+        <w:commentReference w:id="189"/>
       </w:r>
       <w:r>
         <w:t xml:space="preserve">. </w:t>
@@ -5610,7 +5620,7 @@
         <w:spacing w:line="480" w:lineRule="auto"/>
         <w:ind w:firstLine="720"/>
       </w:pPr>
-      <w:commentRangeStart w:id="187"/>
+      <w:commentRangeStart w:id="190"/>
       <w:r>
         <w:t xml:space="preserve">The data we analyzed were non-normal, thus we used non-parametric tests to compare </w:t>
       </w:r>
@@ -5813,12 +5823,12 @@
       <w:r>
         <w:t xml:space="preserve">. </w:t>
       </w:r>
-      <w:commentRangeEnd w:id="187"/>
+      <w:commentRangeEnd w:id="190"/>
       <w:r>
         <w:rPr>
           <w:rStyle w:val="CommentReference"/>
         </w:rPr>
-        <w:commentReference w:id="187"/>
+        <w:commentReference w:id="190"/>
       </w:r>
     </w:p>
     <w:p>
@@ -6122,7 +6132,7 @@
       <w:r>
         <w:t xml:space="preserve">. </w:t>
       </w:r>
-      <w:ins w:id="188" w:author="S. H." w:date="2018-01-23T16:28:00Z">
+      <w:ins w:id="191" w:author="S. H." w:date="2018-01-23T16:28:00Z">
         <w:r>
           <w:t>Christopher</w:t>
         </w:r>
@@ -6544,7 +6554,7 @@
         <w:spacing w:line="480" w:lineRule="auto"/>
         <w:ind w:left="720" w:hanging="720"/>
         <w:rPr>
-          <w:ins w:id="189" w:author="John Syslo" w:date="2013-04-09T09:30:00Z"/>
+          <w:ins w:id="192" w:author="John Syslo" w:date="2013-04-09T09:30:00Z"/>
         </w:rPr>
       </w:pPr>
       <w:r>
@@ -6556,17 +6566,17 @@
         <w:spacing w:line="480" w:lineRule="auto"/>
         <w:ind w:left="720" w:hanging="720"/>
       </w:pPr>
-      <w:ins w:id="190" w:author="John Syslo" w:date="2013-04-09T09:30:00Z">
+      <w:ins w:id="193" w:author="John Syslo" w:date="2013-04-09T09:30:00Z">
         <w:r>
           <w:t xml:space="preserve">Gerow, </w:t>
         </w:r>
       </w:ins>
-      <w:ins w:id="191" w:author="John Syslo" w:date="2013-04-09T09:32:00Z">
+      <w:ins w:id="194" w:author="John Syslo" w:date="2013-04-09T09:32:00Z">
         <w:r>
           <w:t xml:space="preserve">K. G., R. C. Anderson-Sprecher, and W. A. Hubert. 2005. A new method </w:t>
         </w:r>
       </w:ins>
-      <w:ins w:id="192" w:author="John Syslo" w:date="2013-04-09T09:33:00Z">
+      <w:ins w:id="195" w:author="John Syslo" w:date="2013-04-09T09:33:00Z">
         <w:r>
           <w:t>to compute standard-weight equations tha</w:t>
         </w:r>
@@ -6576,21 +6586,21 @@
         <w:r>
           <w:t>North American Journal of Fisheries Management 25:1288-</w:t>
         </w:r>
-        <w:commentRangeStart w:id="193"/>
+        <w:commentRangeStart w:id="196"/>
         <w:r>
           <w:t>1300</w:t>
         </w:r>
       </w:ins>
-      <w:commentRangeEnd w:id="193"/>
-      <w:ins w:id="194" w:author="John Syslo" w:date="2013-04-09T09:34:00Z">
+      <w:commentRangeEnd w:id="196"/>
+      <w:ins w:id="197" w:author="John Syslo" w:date="2013-04-09T09:34:00Z">
         <w:r>
           <w:rPr>
             <w:rStyle w:val="CommentReference"/>
           </w:rPr>
-          <w:commentReference w:id="193"/>
-        </w:r>
-      </w:ins>
-      <w:ins w:id="195" w:author="John Syslo" w:date="2013-04-09T09:33:00Z">
+          <w:commentReference w:id="196"/>
+        </w:r>
+      </w:ins>
+      <w:ins w:id="198" w:author="John Syslo" w:date="2013-04-09T09:33:00Z">
         <w:r>
           <w:t>.</w:t>
         </w:r>
@@ -7009,96 +7019,96 @@
     <w:p>
       <w:pPr>
         <w:numPr>
-          <w:ins w:id="196" w:author="Steven Harris Ranney" w:date="2014-06-13T14:14:00Z"/>
+          <w:ins w:id="199" w:author="Steven Harris Ranney" w:date="2014-06-13T14:14:00Z"/>
         </w:numPr>
         <w:spacing w:line="480" w:lineRule="auto"/>
         <w:ind w:left="900" w:hanging="900"/>
         <w:rPr>
-          <w:ins w:id="197" w:author="Steven Harris Ranney" w:date="2014-06-13T14:14:00Z"/>
+          <w:ins w:id="200" w:author="Steven Harris Ranney" w:date="2014-06-13T14:14:00Z"/>
         </w:rPr>
       </w:pPr>
     </w:p>
     <w:p>
       <w:pPr>
         <w:numPr>
-          <w:ins w:id="198" w:author="Steven Harris Ranney" w:date="2014-06-13T14:14:00Z"/>
+          <w:ins w:id="201" w:author="Steven Harris Ranney" w:date="2014-06-13T14:14:00Z"/>
         </w:numPr>
         <w:spacing w:line="480" w:lineRule="auto"/>
         <w:ind w:left="900" w:hanging="900"/>
         <w:rPr>
-          <w:ins w:id="199" w:author="Steven Harris Ranney" w:date="2014-06-13T14:14:00Z"/>
+          <w:ins w:id="202" w:author="Steven Harris Ranney" w:date="2014-06-13T14:14:00Z"/>
         </w:rPr>
       </w:pPr>
     </w:p>
     <w:p>
       <w:pPr>
         <w:numPr>
-          <w:ins w:id="200" w:author="Steven Harris Ranney" w:date="2014-06-13T14:14:00Z"/>
+          <w:ins w:id="203" w:author="Steven Harris Ranney" w:date="2014-06-13T14:14:00Z"/>
         </w:numPr>
         <w:spacing w:line="480" w:lineRule="auto"/>
         <w:ind w:left="900" w:hanging="900"/>
         <w:rPr>
-          <w:ins w:id="201" w:author="Steven Harris Ranney" w:date="2014-06-13T14:14:00Z"/>
+          <w:ins w:id="204" w:author="Steven Harris Ranney" w:date="2014-06-13T14:14:00Z"/>
         </w:rPr>
       </w:pPr>
     </w:p>
     <w:p>
       <w:pPr>
         <w:numPr>
-          <w:ins w:id="202" w:author="Steven Harris Ranney" w:date="2014-06-13T14:14:00Z"/>
+          <w:ins w:id="205" w:author="Steven Harris Ranney" w:date="2014-06-13T14:14:00Z"/>
         </w:numPr>
         <w:spacing w:line="480" w:lineRule="auto"/>
         <w:ind w:left="900" w:hanging="900"/>
         <w:rPr>
-          <w:ins w:id="203" w:author="Steven Harris Ranney" w:date="2014-06-13T14:14:00Z"/>
+          <w:ins w:id="206" w:author="Steven Harris Ranney" w:date="2014-06-13T14:14:00Z"/>
         </w:rPr>
       </w:pPr>
     </w:p>
     <w:p>
       <w:pPr>
         <w:numPr>
-          <w:ins w:id="204" w:author="Steven Harris Ranney" w:date="2014-06-13T14:14:00Z"/>
+          <w:ins w:id="207" w:author="Steven Harris Ranney" w:date="2014-06-13T14:14:00Z"/>
         </w:numPr>
         <w:spacing w:line="480" w:lineRule="auto"/>
         <w:ind w:left="900" w:hanging="900"/>
         <w:rPr>
-          <w:ins w:id="205" w:author="Steven Harris Ranney" w:date="2014-06-13T14:14:00Z"/>
+          <w:ins w:id="208" w:author="Steven Harris Ranney" w:date="2014-06-13T14:14:00Z"/>
         </w:rPr>
       </w:pPr>
     </w:p>
     <w:p>
       <w:pPr>
         <w:numPr>
-          <w:ins w:id="206" w:author="Steven Harris Ranney" w:date="2014-06-13T14:14:00Z"/>
+          <w:ins w:id="209" w:author="Steven Harris Ranney" w:date="2014-06-13T14:14:00Z"/>
         </w:numPr>
         <w:spacing w:line="480" w:lineRule="auto"/>
         <w:ind w:left="900" w:hanging="900"/>
         <w:rPr>
-          <w:ins w:id="207" w:author="Steven Harris Ranney" w:date="2014-06-13T14:14:00Z"/>
+          <w:ins w:id="210" w:author="Steven Harris Ranney" w:date="2014-06-13T14:14:00Z"/>
         </w:rPr>
       </w:pPr>
     </w:p>
     <w:p>
       <w:pPr>
         <w:numPr>
-          <w:ins w:id="208" w:author="Steven Harris Ranney" w:date="2014-06-13T14:14:00Z"/>
+          <w:ins w:id="211" w:author="Steven Harris Ranney" w:date="2014-06-13T14:14:00Z"/>
         </w:numPr>
         <w:spacing w:line="480" w:lineRule="auto"/>
         <w:ind w:left="900" w:hanging="900"/>
         <w:rPr>
-          <w:ins w:id="209" w:author="Steven Harris Ranney" w:date="2014-06-13T14:14:00Z"/>
+          <w:ins w:id="212" w:author="Steven Harris Ranney" w:date="2014-06-13T14:14:00Z"/>
         </w:rPr>
       </w:pPr>
     </w:p>
     <w:p>
       <w:pPr>
         <w:numPr>
-          <w:ins w:id="210" w:author="Steven Harris Ranney" w:date="2014-06-13T14:14:00Z"/>
+          <w:ins w:id="213" w:author="Steven Harris Ranney" w:date="2014-06-13T14:14:00Z"/>
         </w:numPr>
         <w:spacing w:line="480" w:lineRule="auto"/>
         <w:ind w:left="900" w:hanging="900"/>
         <w:rPr>
-          <w:ins w:id="211" w:author="Steven Harris Ranney" w:date="2014-06-13T14:14:00Z"/>
+          <w:ins w:id="214" w:author="Steven Harris Ranney" w:date="2014-06-13T14:14:00Z"/>
         </w:rPr>
       </w:pPr>
     </w:p>
@@ -7113,7 +7123,7 @@
         <w:spacing w:line="480" w:lineRule="auto"/>
         <w:ind w:left="900" w:hanging="900"/>
         <w:rPr>
-          <w:ins w:id="212" w:author="S. H." w:date="2018-01-23T16:29:00Z"/>
+          <w:ins w:id="215" w:author="S. H." w:date="2018-01-23T16:29:00Z"/>
         </w:rPr>
       </w:pPr>
     </w:p>
@@ -7122,7 +7132,7 @@
         <w:spacing w:line="480" w:lineRule="auto"/>
         <w:ind w:left="900" w:hanging="900"/>
         <w:rPr>
-          <w:ins w:id="213" w:author="S. H." w:date="2018-01-23T16:29:00Z"/>
+          <w:ins w:id="216" w:author="S. H." w:date="2018-01-23T16:29:00Z"/>
         </w:rPr>
       </w:pPr>
     </w:p>
@@ -7131,7 +7141,7 @@
         <w:spacing w:line="480" w:lineRule="auto"/>
         <w:ind w:left="900" w:hanging="900"/>
         <w:rPr>
-          <w:ins w:id="214" w:author="S. H." w:date="2018-01-23T16:29:00Z"/>
+          <w:ins w:id="217" w:author="S. H." w:date="2018-01-23T16:29:00Z"/>
         </w:rPr>
       </w:pPr>
     </w:p>
@@ -7140,7 +7150,7 @@
         <w:spacing w:line="480" w:lineRule="auto"/>
         <w:ind w:left="900" w:hanging="900"/>
         <w:rPr>
-          <w:ins w:id="215" w:author="S. H." w:date="2018-01-23T16:29:00Z"/>
+          <w:ins w:id="218" w:author="S. H." w:date="2018-01-23T16:29:00Z"/>
         </w:rPr>
       </w:pPr>
     </w:p>
@@ -7149,7 +7159,7 @@
         <w:spacing w:line="480" w:lineRule="auto"/>
         <w:ind w:left="900" w:hanging="900"/>
         <w:rPr>
-          <w:ins w:id="216" w:author="S. H." w:date="2018-01-23T16:29:00Z"/>
+          <w:ins w:id="219" w:author="S. H." w:date="2018-01-23T16:29:00Z"/>
         </w:rPr>
       </w:pPr>
     </w:p>
@@ -7158,7 +7168,7 @@
         <w:spacing w:line="480" w:lineRule="auto"/>
         <w:ind w:left="900" w:hanging="900"/>
         <w:rPr>
-          <w:ins w:id="217" w:author="S. H." w:date="2018-01-23T16:29:00Z"/>
+          <w:ins w:id="220" w:author="S. H." w:date="2018-01-23T16:29:00Z"/>
         </w:rPr>
       </w:pPr>
     </w:p>
@@ -7167,7 +7177,7 @@
         <w:spacing w:line="480" w:lineRule="auto"/>
         <w:ind w:left="900" w:hanging="900"/>
         <w:rPr>
-          <w:ins w:id="218" w:author="S. H." w:date="2018-01-23T16:29:00Z"/>
+          <w:ins w:id="221" w:author="S. H." w:date="2018-01-23T16:29:00Z"/>
         </w:rPr>
       </w:pPr>
     </w:p>
@@ -7176,7 +7186,7 @@
         <w:spacing w:line="480" w:lineRule="auto"/>
         <w:ind w:left="900" w:hanging="900"/>
         <w:rPr>
-          <w:ins w:id="219" w:author="S. H." w:date="2018-01-23T16:29:00Z"/>
+          <w:ins w:id="222" w:author="S. H." w:date="2018-01-23T16:29:00Z"/>
         </w:rPr>
       </w:pPr>
     </w:p>
@@ -7185,7 +7195,7 @@
         <w:spacing w:line="480" w:lineRule="auto"/>
         <w:ind w:left="900" w:hanging="900"/>
         <w:rPr>
-          <w:ins w:id="220" w:author="S. H." w:date="2018-01-23T16:29:00Z"/>
+          <w:ins w:id="223" w:author="S. H." w:date="2018-01-23T16:29:00Z"/>
         </w:rPr>
       </w:pPr>
     </w:p>
@@ -7194,7 +7204,7 @@
         <w:spacing w:line="480" w:lineRule="auto"/>
         <w:ind w:left="900" w:hanging="900"/>
         <w:rPr>
-          <w:ins w:id="221" w:author="S. H." w:date="2018-01-23T16:29:00Z"/>
+          <w:ins w:id="224" w:author="S. H." w:date="2018-01-23T16:29:00Z"/>
         </w:rPr>
       </w:pPr>
     </w:p>
@@ -7203,7 +7213,7 @@
         <w:spacing w:line="480" w:lineRule="auto"/>
         <w:ind w:left="900" w:hanging="900"/>
         <w:rPr>
-          <w:ins w:id="222" w:author="S. H." w:date="2018-01-23T16:29:00Z"/>
+          <w:ins w:id="225" w:author="S. H." w:date="2018-01-23T16:29:00Z"/>
         </w:rPr>
       </w:pPr>
     </w:p>
@@ -7297,7 +7307,7 @@
       <w:r>
         <w:t xml:space="preserve"> </w:t>
       </w:r>
-      <w:del w:id="223" w:author="John Syslo" w:date="2013-04-09T10:30:00Z">
+      <w:del w:id="226" w:author="John Syslo" w:date="2013-04-09T10:30:00Z">
         <w:r>
           <w:delText xml:space="preserve">and </w:delText>
         </w:r>
@@ -9190,7 +9200,7 @@
       <w:pPr>
         <w:spacing w:line="480" w:lineRule="auto"/>
       </w:pPr>
-      <w:ins w:id="224" w:author="S. H." w:date="2018-01-29T11:39:00Z">
+      <w:ins w:id="227" w:author="S. H." w:date="2018-01-29T11:39:00Z">
         <w:r>
           <w:lastRenderedPageBreak/>
           <w:t>&lt;A&gt;</w:t>
@@ -9211,7 +9221,7 @@
       <w:r>
         <w:t xml:space="preserve">observed </w:t>
       </w:r>
-      <w:ins w:id="225" w:author="S. H." w:date="2018-01-31T09:57:00Z">
+      <w:ins w:id="228" w:author="S. H." w:date="2018-01-31T09:57:00Z">
         <w:r>
           <w:t>stomach contents weight (</w:t>
         </w:r>
@@ -9228,17 +9238,17 @@
           <w:t>St</w:t>
         </w:r>
       </w:ins>
-      <w:ins w:id="226" w:author="S. H." w:date="2018-01-31T10:00:00Z">
+      <w:ins w:id="229" w:author="S. H." w:date="2018-01-31T10:00:00Z">
         <w:r>
           <w:t>; g</w:t>
         </w:r>
       </w:ins>
-      <w:ins w:id="227" w:author="S. H." w:date="2018-01-31T09:57:00Z">
+      <w:ins w:id="230" w:author="S. H." w:date="2018-01-31T09:57:00Z">
         <w:r>
           <w:t>) as a function of total weight minus stomach contents (</w:t>
         </w:r>
       </w:ins>
-      <w:ins w:id="228" w:author="S. H." w:date="2018-01-31T09:58:00Z">
+      <w:ins w:id="231" w:author="S. H." w:date="2018-01-31T09:58:00Z">
         <w:r>
           <w:rPr>
             <w:i/>
@@ -9252,17 +9262,17 @@
           <w:t>E</w:t>
         </w:r>
       </w:ins>
-      <w:ins w:id="229" w:author="S. H." w:date="2018-01-31T10:00:00Z">
+      <w:ins w:id="232" w:author="S. H." w:date="2018-01-31T10:00:00Z">
         <w:r>
           <w:t>; g</w:t>
         </w:r>
       </w:ins>
-      <w:ins w:id="230" w:author="S. H." w:date="2018-01-31T09:58:00Z">
+      <w:ins w:id="233" w:author="S. H." w:date="2018-01-31T09:58:00Z">
         <w:r>
           <w:t>) for smallmouth bass</w:t>
         </w:r>
       </w:ins>
-      <w:del w:id="231" w:author="S. H." w:date="2018-01-31T09:58:00Z">
+      <w:del w:id="234" w:author="S. H." w:date="2018-01-31T09:58:00Z">
         <w:r>
           <w:delText xml:space="preserve">stomach </w:delText>
         </w:r>
@@ -9291,7 +9301,7 @@
         </w:rPr>
         <w:t xml:space="preserve">Micropterus dolomieu </w:t>
       </w:r>
-      <w:del w:id="232" w:author="S. H." w:date="2018-01-31T09:58:00Z">
+      <w:del w:id="235" w:author="S. H." w:date="2018-01-31T09:58:00Z">
         <w:r>
           <w:delText>(</w:delText>
         </w:r>
@@ -9317,7 +9327,7 @@
         </w:rPr>
         <w:t>Sander vitreus</w:t>
       </w:r>
-      <w:del w:id="233" w:author="S. H." w:date="2018-01-31T09:58:00Z">
+      <w:del w:id="236" w:author="S. H." w:date="2018-01-31T09:58:00Z">
         <w:r>
           <w:rPr>
             <w:i/>
@@ -9343,12 +9353,12 @@
       <w:r>
         <w:t xml:space="preserve"> point represents the maximum total </w:t>
       </w:r>
-      <w:del w:id="234" w:author="S. H." w:date="2018-01-31T10:00:00Z">
+      <w:del w:id="237" w:author="S. H." w:date="2018-01-31T10:00:00Z">
         <w:r>
           <w:delText>volume of prey</w:delText>
         </w:r>
       </w:del>
-      <w:ins w:id="235" w:author="S. H." w:date="2018-01-31T10:00:00Z">
+      <w:ins w:id="238" w:author="S. H." w:date="2018-01-31T10:00:00Z">
         <w:r>
           <w:t>prey mass (g)</w:t>
         </w:r>
@@ -9575,7 +9585,7 @@
         <w:spacing w:line="480" w:lineRule="auto"/>
         <w:ind w:left="900" w:hanging="900"/>
       </w:pPr>
-      <w:ins w:id="236" w:author="S. H." w:date="2018-01-31T09:57:00Z">
+      <w:ins w:id="239" w:author="S. H." w:date="2018-01-31T09:57:00Z">
         <w:r>
           <w:rPr>
             <w:noProof/>
@@ -9651,7 +9661,7 @@
           <v:shape id="_x0000_i1026" type="#_x0000_t75" style="width:431.25pt;height:590.25pt" o:ole="">
             <v:imagedata r:id="rId11" o:title=""/>
           </v:shape>
-          <o:OLEObject Type="Embed" ProgID="SigmaPlotGraphicObject.9" ShapeID="_x0000_i1026" DrawAspect="Content" ObjectID="_1578916417" r:id="rId12"/>
+          <o:OLEObject Type="Embed" ProgID="SigmaPlotGraphicObject.9" ShapeID="_x0000_i1026" DrawAspect="Content" ObjectID="_1579072433" r:id="rId12"/>
         </w:object>
       </w:r>
     </w:p>
@@ -9730,6 +9740,24 @@
       </w:r>
     </w:p>
   </w:comment>
+  <w:comment w:id="59" w:author="S. H." w:date="2018-02-02T10:27:00Z" w:initials="SH">
+    <w:p>
+      <w:pPr>
+        <w:pStyle w:val="CommentText"/>
+      </w:pPr>
+      <w:r>
+        <w:rPr>
+          <w:rStyle w:val="CommentReference"/>
+        </w:rPr>
+        <w:annotationRef/>
+      </w:r>
+      <w:r>
+        <w:t>And the residuals appeared to be randomly distributed?</w:t>
+      </w:r>
+      <w:bookmarkStart w:id="65" w:name="_GoBack"/>
+      <w:bookmarkEnd w:id="65"/>
+    </w:p>
+  </w:comment>
   <w:comment w:id="16" w:author="S. H." w:date="2018-01-29T11:10:00Z" w:initials="SH">
     <w:p>
       <w:pPr>
@@ -9752,7 +9780,7 @@
       </w:r>
     </w:p>
   </w:comment>
-  <w:comment w:id="130" w:author="Zale, Alexander" w:date="2013-06-10T13:44:00Z" w:initials="AVZ">
+  <w:comment w:id="133" w:author="Zale, Alexander" w:date="2013-06-10T13:44:00Z" w:initials="AVZ">
     <w:p>
       <w:pPr>
         <w:pStyle w:val="CommentText"/>
@@ -9768,7 +9796,7 @@
       </w:r>
     </w:p>
   </w:comment>
-  <w:comment w:id="132" w:author="Zale, Alexander" w:date="2013-06-10T13:43:00Z" w:initials="AVZ">
+  <w:comment w:id="135" w:author="Zale, Alexander" w:date="2013-06-10T13:43:00Z" w:initials="AVZ">
     <w:p>
       <w:pPr>
         <w:pStyle w:val="CommentText"/>
@@ -9784,7 +9812,7 @@
       </w:r>
     </w:p>
   </w:comment>
-  <w:comment w:id="135" w:author="Zale, Alexander" w:date="2013-06-10T13:33:00Z" w:initials="AVZ">
+  <w:comment w:id="138" w:author="Zale, Alexander" w:date="2013-06-10T13:33:00Z" w:initials="AVZ">
     <w:p>
       <w:pPr>
         <w:pStyle w:val="CommentText"/>
@@ -9800,7 +9828,7 @@
       </w:r>
     </w:p>
   </w:comment>
-  <w:comment w:id="172" w:author="Zale, Alexander" w:date="2013-06-10T14:13:00Z" w:initials="AVZ">
+  <w:comment w:id="175" w:author="Zale, Alexander" w:date="2013-06-10T14:13:00Z" w:initials="AVZ">
     <w:p>
       <w:pPr>
         <w:pStyle w:val="CommentText"/>
@@ -9819,7 +9847,7 @@
       </w:r>
     </w:p>
   </w:comment>
-  <w:comment w:id="181" w:author="Zale, Alexander" w:date="2013-06-10T13:37:00Z" w:initials="AVZ">
+  <w:comment w:id="184" w:author="Zale, Alexander" w:date="2013-06-10T13:37:00Z" w:initials="AVZ">
     <w:p>
       <w:pPr>
         <w:pStyle w:val="CommentText"/>
@@ -9835,7 +9863,7 @@
       </w:r>
     </w:p>
   </w:comment>
-  <w:comment w:id="186" w:author="John Syslo" w:date="2013-04-09T09:39:00Z" w:initials="JS">
+  <w:comment w:id="189" w:author="John Syslo" w:date="2013-04-09T09:39:00Z" w:initials="JS">
     <w:p>
       <w:pPr>
         <w:pStyle w:val="CommentText"/>
@@ -9851,7 +9879,7 @@
       </w:r>
     </w:p>
   </w:comment>
-  <w:comment w:id="187" w:author="John Syslo" w:date="2013-04-09T10:21:00Z" w:initials="JS">
+  <w:comment w:id="190" w:author="John Syslo" w:date="2013-04-09T10:21:00Z" w:initials="JS">
     <w:p>
       <w:pPr>
         <w:pStyle w:val="CommentText"/>
@@ -9867,7 +9895,7 @@
       </w:r>
     </w:p>
   </w:comment>
-  <w:comment w:id="193" w:author="John Syslo" w:date="2013-04-09T09:35:00Z" w:initials="JS">
+  <w:comment w:id="196" w:author="John Syslo" w:date="2013-04-09T09:35:00Z" w:initials="JS">
     <w:p>
       <w:pPr>
         <w:pStyle w:val="CommentText"/>
@@ -9890,6 +9918,7 @@
 <w15:commentsEx xmlns:wpc="http://schemas.microsoft.com/office/word/2010/wordprocessingCanvas" xmlns:mc="http://schemas.openxmlformats.org/markup-compatibility/2006" xmlns:o="urn:schemas-microsoft-com:office:office" xmlns:r="http://schemas.openxmlformats.org/officeDocument/2006/relationships" xmlns:m="http://schemas.openxmlformats.org/officeDocument/2006/math" xmlns:v="urn:schemas-microsoft-com:vml" xmlns:wp14="http://schemas.microsoft.com/office/word/2010/wordprocessingDrawing" xmlns:wp="http://schemas.openxmlformats.org/drawingml/2006/wordprocessingDrawing" xmlns:w10="urn:schemas-microsoft-com:office:word" xmlns:w="http://schemas.openxmlformats.org/wordprocessingml/2006/main" xmlns:w14="http://schemas.microsoft.com/office/word/2010/wordml" xmlns:w15="http://schemas.microsoft.com/office/word/2012/wordml" xmlns:wpg="http://schemas.microsoft.com/office/word/2010/wordprocessingGroup" xmlns:wpi="http://schemas.microsoft.com/office/word/2010/wordprocessingInk" xmlns:wne="http://schemas.microsoft.com/office/word/2006/wordml" xmlns:wps="http://schemas.microsoft.com/office/word/2010/wordprocessingShape" mc:Ignorable="w14 w15 wp14">
   <w15:commentEx w15:paraId="3FFCFE40" w15:done="0"/>
   <w15:commentEx w15:paraId="1A28E433" w15:done="0"/>
+  <w15:commentEx w15:paraId="3F569010" w15:done="0"/>
   <w15:commentEx w15:paraId="22DE7701" w15:done="0"/>
   <w15:commentEx w15:paraId="6CF5978F" w15:done="0"/>
   <w15:commentEx w15:paraId="24C43213" w15:done="0"/>
@@ -10011,7 +10040,7 @@
         <w:rStyle w:val="PageNumber"/>
         <w:noProof/>
       </w:rPr>
-      <w:t>19</w:t>
+      <w:t>3</w:t>
     </w:r>
     <w:r>
       <w:rPr>

</xml_diff>